<commit_message>
Oprava neprijemne chyby v kompilatoru
</commit_message>
<xml_diff>
--- a/src/Dokumentace/!Public.CS/Skriptování.docx
+++ b/src/Dokumentace/!Public.CS/Skriptování.docx
@@ -36,7 +36,15 @@
       </w:r>
       <w:proofErr w:type="spellEnd"/>
       <w:r>
-        <w:t xml:space="preserve"> v Krkalovi není pro každého, číst dál a o něco se snažit spíše nedoporučuji nebo snad jen zkušeným programátorům s velkou trpělivostí. Proč?</w:t>
+        <w:t xml:space="preserve"> v </w:t>
+      </w:r>
+      <w:proofErr w:type="spellStart"/>
+      <w:r>
+        <w:t>Krkalovi</w:t>
+      </w:r>
+      <w:proofErr w:type="spellEnd"/>
+      <w:r>
+        <w:t xml:space="preserve"> není pro každého, číst dál a o něco se snažit spíše nedoporučuji nebo snad jen zkušeným programátorům s velkou trpělivostí. Proč?</w:t>
       </w:r>
     </w:p>
     <w:p>
@@ -309,13 +317,18 @@
         </w:numPr>
       </w:pPr>
       <w:r>
-        <w:t>Vytvoř si nový .</w:t>
+        <w:t xml:space="preserve">Vytvoř si </w:t>
+      </w:r>
+      <w:proofErr w:type="gramStart"/>
+      <w:r>
+        <w:t>nový .</w:t>
       </w:r>
       <w:proofErr w:type="spellStart"/>
       <w:r>
         <w:t>kc</w:t>
       </w:r>
       <w:proofErr w:type="spellEnd"/>
+      <w:proofErr w:type="gramEnd"/>
       <w:r>
         <w:t xml:space="preserve"> soubor </w:t>
       </w:r>
@@ -354,13 +367,19 @@
           <w:numId w:val="3"/>
         </w:numPr>
       </w:pPr>
+      <w:r>
+        <w:t xml:space="preserve">Zvažte použití externího editoru, pokud </w:t>
+      </w:r>
       <w:proofErr w:type="spellStart"/>
       <w:r>
         <w:t>InGame</w:t>
       </w:r>
       <w:proofErr w:type="spellEnd"/>
       <w:r>
-        <w:t xml:space="preserve"> editor kódu zlobil, po chvíli začal kompilovat jiný projekt než měl ... možná je lepší použít externí editor ...</w:t>
+        <w:t xml:space="preserve"> editor </w:t>
+      </w:r>
+      <w:r>
+        <w:t>nevyhovuje.</w:t>
       </w:r>
     </w:p>
     <w:p>
@@ -420,7 +439,15 @@
         </w:numPr>
       </w:pPr>
       <w:r>
-        <w:t xml:space="preserve">Aby ses tomu vyhnul můžeš zkompilovat do kompilovaných skriptů (na to potřebuješ </w:t>
+        <w:t xml:space="preserve">Aby ses tomu </w:t>
+      </w:r>
+      <w:proofErr w:type="gramStart"/>
+      <w:r>
+        <w:t>vyhnul můžeš</w:t>
+      </w:r>
+      <w:proofErr w:type="gramEnd"/>
+      <w:r>
+        <w:t xml:space="preserve"> zkompilovat do kompilovaných skriptů (na to potřebuješ </w:t>
       </w:r>
       <w:proofErr w:type="spellStart"/>
       <w:r>
@@ -507,8 +534,13 @@
         </w:numPr>
       </w:pPr>
       <w:r>
-        <w:t>Krkal ke každému objektu potřebuje sadu textur jako výšková a normálová mapa, ...</w:t>
-      </w:r>
+        <w:t xml:space="preserve">Krkal ke každému objektu potřebuje sadu textur jako výšková a normálová </w:t>
+      </w:r>
+      <w:proofErr w:type="gramStart"/>
+      <w:r>
+        <w:t>mapa, ...</w:t>
+      </w:r>
+      <w:proofErr w:type="gramEnd"/>
     </w:p>
     <w:p>
       <w:pPr>
@@ -617,7 +649,15 @@
         <w:t xml:space="preserve"> pro novější verze nebo pro jiné 3D modelovací programy, </w:t>
       </w:r>
       <w:r>
-        <w:t>dej je prosím k dispozici i ostatním v Krkal komunitě.</w:t>
+        <w:t xml:space="preserve">dej je prosím k dispozici i </w:t>
+      </w:r>
+      <w:proofErr w:type="gramStart"/>
+      <w:r>
+        <w:t>ostatním v Krkal</w:t>
+      </w:r>
+      <w:proofErr w:type="gramEnd"/>
+      <w:r>
+        <w:t xml:space="preserve"> komunitě.</w:t>
       </w:r>
     </w:p>
     <w:p>
@@ -677,7 +717,15 @@
         </w:numPr>
       </w:pPr>
       <w:r>
-        <w:t>Pokud chceš něco složitějšího, třeba aby grafika reagovala na proměnné, navazovala, či náhodně alterovala, tak je potřeba automatismus naprogramovat ručně přímo do krkal registru.</w:t>
+        <w:t xml:space="preserve">Pokud chceš něco složitějšího, třeba aby grafika reagovala na proměnné, navazovala, či náhodně alterovala, tak je potřeba automatismus naprogramovat ručně přímo </w:t>
+      </w:r>
+      <w:proofErr w:type="gramStart"/>
+      <w:r>
+        <w:t>do krkal</w:t>
+      </w:r>
+      <w:proofErr w:type="gramEnd"/>
+      <w:r>
+        <w:t xml:space="preserve"> registru.</w:t>
       </w:r>
     </w:p>
     <w:p>
@@ -689,7 +737,15 @@
         </w:numPr>
       </w:pPr>
       <w:r>
-        <w:t xml:space="preserve">Kód, který to dělá najdeš zde: </w:t>
+        <w:t xml:space="preserve">Kód, který to </w:t>
+      </w:r>
+      <w:proofErr w:type="gramStart"/>
+      <w:r>
+        <w:t>dělá najdeš</w:t>
+      </w:r>
+      <w:proofErr w:type="gramEnd"/>
+      <w:r>
+        <w:t xml:space="preserve"> zde: </w:t>
       </w:r>
       <w:proofErr w:type="spellStart"/>
       <w:r>

</xml_diff>